<commit_message>
add chapter3's practice codes & notes
</commit_message>
<xml_diff>
--- a/Python Machine Learning Notes.docx
+++ b/Python Machine Learning Notes.docx
@@ -451,10 +451,147 @@
           <w:numId w:val="1"/>
         </w:numPr>
       </w:pPr>
+      <w:r>
+        <w:t>Super vector machines (SVMs): The margin is defined as the distance between the separating hyperplane (decision boundary) and the training samples that are closet to this hyperplane, which are the so-called support vectors, the objectives are maximize the margin;</w:t>
+      </w:r>
+    </w:p>
+    <w:p>
+      <w:pPr>
+        <w:pStyle w:val="ListParagraph"/>
+        <w:numPr>
+          <w:ilvl w:val="0"/>
+          <w:numId w:val="1"/>
+        </w:numPr>
+      </w:pPr>
+      <w:r>
+        <w:t xml:space="preserve">For SVMs, the rationale behind having decision boundaries with large margins is that they tend to have a lower generalization error whereas models with small margins are more prone to overfitting; To </w:t>
+      </w:r>
+      <w:r>
+        <w:t>deal with non-linearly separable case using SVMs with slack variables;</w:t>
+      </w:r>
+    </w:p>
+    <w:p>
+      <w:pPr>
+        <w:pStyle w:val="ListParagraph"/>
+        <w:numPr>
+          <w:ilvl w:val="0"/>
+          <w:numId w:val="1"/>
+        </w:numPr>
+      </w:pPr>
+      <w:r>
+        <w:t>Logistic regression vs SVMs: In practice, they yield very similar results. Logistic regression tries to maximize the conditional likelihoods of the raining data, which makes it more prone to outliers than SVMs, which</w:t>
+      </w:r>
+      <w:r>
+        <w:t xml:space="preserve"> mostly care about the points that are closest to the decision boundary (SVMs). On the other hand, logistic regression has the advantage that it is a simpler model and can be implemented and </w:t>
+      </w:r>
+      <w:r>
+        <w:t>updated</w:t>
+      </w:r>
+      <w:r>
+        <w:t xml:space="preserve"> more easily, which is attractive when working with streaming data</w:t>
+      </w:r>
+      <w:r>
+        <w:t>;</w:t>
+      </w:r>
+    </w:p>
+    <w:p>
+      <w:pPr>
+        <w:pStyle w:val="ListParagraph"/>
+        <w:numPr>
+          <w:ilvl w:val="0"/>
+          <w:numId w:val="1"/>
+        </w:numPr>
+      </w:pPr>
+      <w:r>
+        <w:rPr>
+          <w:rFonts w:hint="eastAsia"/>
+          <w:lang w:val="en-US" w:eastAsia="zh-CN"/>
+        </w:rPr>
+        <w:t>Th</w:t>
+      </w:r>
+      <w:r>
+        <w:rPr>
+          <w:lang w:val="en-US" w:eastAsia="zh-CN"/>
+        </w:rPr>
+        <w:t>e term kernel can be interpreted as a similarity function between a pair of samples.</w:t>
+      </w:r>
+      <w:r>
+        <w:rPr>
+          <w:lang w:val="en-US" w:eastAsia="zh-CN"/>
+        </w:rPr>
+        <w:t xml:space="preserve"> The minus sign inverts the distance measure into a similarity score, and due to the exponential term, the resulting similarity score will fall into a range between 1 (for exactly similar samples) and 0 (for very dissimilar samples)</w:t>
+      </w:r>
+      <w:r>
+        <w:rPr>
+          <w:lang w:val="en-US" w:eastAsia="zh-CN"/>
+        </w:rPr>
+        <w:t>;</w:t>
+      </w:r>
+    </w:p>
+    <w:p>
+      <w:pPr>
+        <w:pStyle w:val="ListParagraph"/>
+        <w:numPr>
+          <w:ilvl w:val="0"/>
+          <w:numId w:val="1"/>
+        </w:numPr>
+      </w:pPr>
+      <w:r>
+        <w:lastRenderedPageBreak/>
+        <w:t xml:space="preserve"> </w:t>
+      </w:r>
+      <w:r>
+        <w:t>Decision Tree</w:t>
+      </w:r>
+      <w:r>
+        <w:t>’s objectives are gaining the maximizing information gain, there are 3 commonly used impurity measures criteria: Gini impurity, entropy and classification error. The deeper the decision tree, the more complex the decision boundary becomes, which can easily result in overfitting</w:t>
+      </w:r>
+      <w:r>
+        <w:t>;</w:t>
+      </w:r>
+      <w:r>
+        <w:t xml:space="preserve"> combining multiple decision trees can form the random forest classifier, it can be considered as an ensemble of decision trees</w:t>
+      </w:r>
+      <w:r>
+        <w:t>. Individual decision Tree suffers from high variance, to build a more robust model that has a better generalization performance and is less sus</w:t>
+      </w:r>
+      <w:r>
+        <w:t>cep</w:t>
+      </w:r>
+      <w:r>
+        <w:t>tible to overfitting</w:t>
+      </w:r>
+      <w:r>
+        <w:t>;</w:t>
+      </w:r>
+    </w:p>
+    <w:p>
+      <w:pPr>
+        <w:pStyle w:val="ListParagraph"/>
+        <w:numPr>
+          <w:ilvl w:val="0"/>
+          <w:numId w:val="1"/>
+        </w:numPr>
+      </w:pPr>
+      <w:r>
+        <w:t>Random forest without replacement: 2, 1, 3, 4, 0; random forest with replacement: 1, 3, 3, 4, 1. It basically depends whether the original samples will be reused or not;</w:t>
+      </w:r>
+    </w:p>
+    <w:p>
+      <w:pPr>
+        <w:pStyle w:val="ListParagraph"/>
+        <w:numPr>
+          <w:ilvl w:val="0"/>
+          <w:numId w:val="1"/>
+        </w:numPr>
+      </w:pPr>
+      <w:r>
+        <w:t>Parametric vs non-parametric models: ML algorithms can be classified as parametric &amp; non-parametric models. Using parametric models, estimate parameters from the training dataset to learn a function that can classify new data points without requiring the original training dataset anymore. Typical parametric models: perceptron, logistic regression and the linear SVM. In contrast, non-parametric models can’t be characterized by a fixed set of parameters, and the number of parameters grows with the raining data. Typical non-parametric models: decision tree, random forest, kernel SVM and KNN (instance-based learning</w:t>
+      </w:r>
       <w:bookmarkStart w:id="0" w:name="_GoBack"/>
       <w:bookmarkEnd w:id="0"/>
       <w:r>
-        <w:br/>
+        <w:t>).</w:t>
       </w:r>
     </w:p>
     <w:sectPr>

</xml_diff>

<commit_message>
add new learning content
</commit_message>
<xml_diff>
--- a/Python Machine Learning Notes.docx
+++ b/Python Machine Learning Notes.docx
@@ -464,10 +464,7 @@
         </w:numPr>
       </w:pPr>
       <w:r>
-        <w:t xml:space="preserve">For SVMs, the rationale behind having decision boundaries with large margins is that they tend to have a lower generalization error whereas models with small margins are more prone to overfitting; To </w:t>
-      </w:r>
-      <w:r>
-        <w:t>deal with non-linearly separable case using SVMs with slack variables;</w:t>
+        <w:t>For SVMs, the rationale behind having decision boundaries with large margins is that they tend to have a lower generalization error whereas models with small margins are more prone to overfitting; To deal with non-linearly separable case using SVMs with slack variables;</w:t>
       </w:r>
     </w:p>
     <w:p>
@@ -482,13 +479,7 @@
         <w:t>Logistic regression vs SVMs: In practice, they yield very similar results. Logistic regression tries to maximize the conditional likelihoods of the raining data, which makes it more prone to outliers than SVMs, which</w:t>
       </w:r>
       <w:r>
-        <w:t xml:space="preserve"> mostly care about the points that are closest to the decision boundary (SVMs). On the other hand, logistic regression has the advantage that it is a simpler model and can be implemented and </w:t>
-      </w:r>
-      <w:r>
-        <w:t>updated</w:t>
-      </w:r>
-      <w:r>
-        <w:t xml:space="preserve"> more easily, which is attractive when working with streaming data</w:t>
+        <w:t xml:space="preserve"> mostly care about the points that are closest to the decision boundary (SVMs). On the other hand, logistic regression has the advantage that it is a simpler model and can be implemented and updated more easily, which is attractive when working with streaming data</w:t>
       </w:r>
       <w:r>
         <w:t>;</w:t>
@@ -586,13 +577,183 @@
         </w:numPr>
       </w:pPr>
       <w:r>
-        <w:t>Parametric vs non-parametric models: ML algorithms can be classified as parametric &amp; non-parametric models. Using parametric models, estimate parameters from the training dataset to learn a function that can classify new data points without requiring the original training dataset anymore. Typical parametric models: perceptron, logistic regression and the linear SVM. In contrast, non-parametric models can’t be characterized by a fixed set of parameters, and the number of parameters grows with the raining data. Typical non-parametric models: decision tree, random forest, kernel SVM and KNN (instance-based learning</w:t>
+        <w:t>Parametric vs non-parametric models: ML algorithms can be classified as parametric &amp; non-parametric models. Using parametric models, estimate parameters from the training dataset to learn a function that can classify new data points without requiring the original training dataset anymore. Typical parametric models: perceptron, logistic regression and the linear SVM. In contrast, non-parametric models can’t be characterized by a fixed set of parameters, and the number of parameters grows with the raining data. Typical non-parametric models: decision tree, random forest, kernel SVM and KNN (instance-based learning).</w:t>
+      </w:r>
+    </w:p>
+    <w:p>
+      <w:pPr>
+        <w:pStyle w:val="ListParagraph"/>
+        <w:numPr>
+          <w:ilvl w:val="0"/>
+          <w:numId w:val="1"/>
+        </w:numPr>
+      </w:pPr>
+      <w:r>
+        <w:t xml:space="preserve">For missing data, </w:t>
+      </w:r>
+      <w:r>
+        <w:t xml:space="preserve">we can use </w:t>
+      </w:r>
+      <w:proofErr w:type="spellStart"/>
+      <w:r>
+        <w:t>dropna</w:t>
+      </w:r>
+      <w:proofErr w:type="spellEnd"/>
+      <w:r>
+        <w:t xml:space="preserve"> function from </w:t>
+      </w:r>
+      <w:proofErr w:type="gramStart"/>
+      <w:r>
+        <w:t>pandas</w:t>
+      </w:r>
+      <w:proofErr w:type="gramEnd"/>
+      <w:r>
+        <w:t xml:space="preserve"> library to remove those rows containing null data</w:t>
+      </w:r>
+      <w:r>
+        <w:t>. In practice, it's considered good practice to provide class labels as integer arrays to avoid technical glitches.</w:t>
+      </w:r>
+      <w:r>
+        <w:t xml:space="preserve"> </w:t>
+      </w:r>
+      <w:r>
+        <w:t>If</w:t>
+      </w:r>
+      <w:r>
+        <w:t xml:space="preserve"> we can </w:t>
+      </w:r>
+      <w:proofErr w:type="gramStart"/>
+      <w:r>
+        <w:t>imputing</w:t>
+      </w:r>
+      <w:proofErr w:type="gramEnd"/>
+      <w:r>
+        <w:t xml:space="preserve"> them using </w:t>
+      </w:r>
+      <w:r>
+        <w:rPr>
+          <w:i/>
+          <w:iCs/>
+        </w:rPr>
+        <w:t>mean</w:t>
+      </w:r>
+      <w:r>
+        <w:rPr>
+          <w:i/>
+          <w:iCs/>
+        </w:rPr>
+        <w:t xml:space="preserve">, median or </w:t>
+      </w:r>
+      <w:proofErr w:type="spellStart"/>
+      <w:r>
+        <w:rPr>
+          <w:i/>
+          <w:iCs/>
+        </w:rPr>
+        <w:t>most_frequent</w:t>
+      </w:r>
+      <w:proofErr w:type="spellEnd"/>
+      <w:r>
+        <w:rPr>
+          <w:lang w:eastAsia="zh-CN"/>
+        </w:rPr>
+        <w:t xml:space="preserve"> mathematic methods. For nominal (has no orders) &amp; ordinal (has orders), we can use encoding to mapping ordinal/nominal features into integers, however, one issue will emerge after mapping: the computer will deem the encoded features have less or greater relationships (e.g. green =&gt; 0, red =&gt; 2, after mapping, the computer thinks the red &gt; green).</w:t>
+      </w:r>
+      <w:r>
+        <w:rPr>
+          <w:lang w:eastAsia="zh-CN"/>
+        </w:rPr>
+        <w:t xml:space="preserve"> A method called one-hot </w:t>
+      </w:r>
+      <w:proofErr w:type="gramStart"/>
+      <w:r>
+        <w:rPr>
+          <w:lang w:eastAsia="zh-CN"/>
+        </w:rPr>
+        <w:t>encoding</w:t>
+      </w:r>
+      <w:r>
+        <w:rPr>
+          <w:rFonts w:hint="eastAsia"/>
+          <w:lang w:eastAsia="zh-CN"/>
+        </w:rPr>
+        <w:t>,</w:t>
+      </w:r>
+      <w:proofErr w:type="gramEnd"/>
+      <w:r>
+        <w:rPr>
+          <w:lang w:eastAsia="zh-CN"/>
+        </w:rPr>
+        <w:t xml:space="preserve"> it creates a new dummy features for each unique value in the nominal feature volum</w:t>
+      </w:r>
+      <w:r>
+        <w:rPr>
+          <w:lang w:eastAsia="zh-CN"/>
+        </w:rPr>
+        <w:t>e</w:t>
+      </w:r>
+      <w:r>
+        <w:rPr>
+          <w:lang w:eastAsia="zh-CN"/>
+        </w:rPr>
+        <w:t>.</w:t>
+      </w:r>
+    </w:p>
+    <w:p>
+      <w:pPr>
+        <w:pStyle w:val="ListParagraph"/>
+        <w:numPr>
+          <w:ilvl w:val="0"/>
+          <w:numId w:val="1"/>
+        </w:numPr>
+      </w:pPr>
+      <w:r>
+        <w:t xml:space="preserve">L2 regularization (square of the weights) is one approach to reduce the complexity of a model by penalizing large individual weights, whereas L1 regularization (Sum of absolute values of the weights) can help us to avoid overfitting by reducing the complexity of a model. </w:t>
+      </w:r>
+      <w:r>
+        <w:t>The goals of them are to find the combination of weight coefficients that minimize the cost function for the training data with minimum penalty. view book page 124 - 125.</w:t>
+      </w:r>
+    </w:p>
+    <w:p>
+      <w:pPr>
+        <w:pStyle w:val="ListParagraph"/>
+        <w:numPr>
+          <w:ilvl w:val="0"/>
+          <w:numId w:val="1"/>
+        </w:numPr>
+      </w:pPr>
+      <w:r>
+        <w:t>Sequential feature selection algorithms: an alternative way to reduce the complexity of the model and avoid overfitting is dimensionality reduction via feature selection, which is useful for unregularized models. Two main categories of dimensionality reduction techniques: feature selection and feature extraction.</w:t>
+      </w:r>
+      <w:r>
+        <w:t xml:space="preserve"> Sequential Backward Selection</w:t>
+      </w:r>
+      <w:r>
+        <w:t xml:space="preserve"> </w:t>
+      </w:r>
+      <w:r>
+        <w:t>(SBS) aims to reduce the dimensionality of the initial feature subspace with a minimum decay in performance of the classifier to improve upon computational efficiency.</w:t>
+      </w:r>
+      <w:r>
+        <w:t xml:space="preserve"> Random forest can be used to rank features by their respective importance measures</w:t>
+      </w:r>
+      <w:r>
+        <w:t>.</w:t>
+      </w:r>
+    </w:p>
+    <w:p>
+      <w:pPr>
+        <w:pStyle w:val="ListParagraph"/>
+        <w:numPr>
+          <w:ilvl w:val="0"/>
+          <w:numId w:val="1"/>
+        </w:numPr>
+      </w:pPr>
+      <w:r>
+        <w:t>A positive covariance between two features indicates that the features increase or decrease together, whereas a negative covariance indicates that the features vary in opposite directions.</w:t>
       </w:r>
       <w:bookmarkStart w:id="0" w:name="_GoBack"/>
       <w:bookmarkEnd w:id="0"/>
-      <w:r>
-        <w:t>).</w:t>
-      </w:r>
     </w:p>
     <w:sectPr>
       <w:type w:val="continuous"/>

</xml_diff>

<commit_message>
add new chapter for dimensional reduction
</commit_message>
<xml_diff>
--- a/Python Machine Learning Notes.docx
+++ b/Python Machine Learning Notes.docx
@@ -751,6 +751,58 @@
       </w:pPr>
       <w:r>
         <w:t>A positive covariance between two features indicates that the features increase or decrease together, whereas a negative covariance indicates that the features vary in opposite directions.</w:t>
+      </w:r>
+      <w:r>
+        <w:t xml:space="preserve"> covariance is used to tell us the sparsity of two features intuitively.</w:t>
+      </w:r>
+    </w:p>
+    <w:p>
+      <w:pPr>
+        <w:pStyle w:val="ListParagraph"/>
+        <w:numPr>
+          <w:ilvl w:val="0"/>
+          <w:numId w:val="1"/>
+        </w:numPr>
+      </w:pPr>
+      <w:r>
+        <w:lastRenderedPageBreak/>
+        <w:t>There are 3 fundamental dimensionality reduction techniques for feature extraction: standard principle component analysis (SPCA), Linear Discriminants Analysis (LDA) and Kernel PCA.</w:t>
+      </w:r>
+    </w:p>
+    <w:p>
+      <w:pPr>
+        <w:pStyle w:val="ListParagraph"/>
+        <w:numPr>
+          <w:ilvl w:val="0"/>
+          <w:numId w:val="1"/>
+        </w:numPr>
+      </w:pPr>
+      <w:r>
+        <w:t>Using PCA, we projected data onto a lower-dimensional subspace to maximize the variance along the orthogonal feature axes, while ignoring the class labels.</w:t>
+      </w:r>
+    </w:p>
+    <w:p>
+      <w:pPr>
+        <w:pStyle w:val="ListParagraph"/>
+        <w:numPr>
+          <w:ilvl w:val="0"/>
+          <w:numId w:val="1"/>
+        </w:numPr>
+      </w:pPr>
+      <w:r>
+        <w:t>LDA, in contrast to PCA, is a technique for supervised dimensionality reduction, which means that it considers class information in the training dataset to attempt to maximize the class-separability in a linear feature space.</w:t>
+      </w:r>
+    </w:p>
+    <w:p>
+      <w:pPr>
+        <w:pStyle w:val="ListParagraph"/>
+        <w:numPr>
+          <w:ilvl w:val="0"/>
+          <w:numId w:val="1"/>
+        </w:numPr>
+      </w:pPr>
+      <w:r>
+        <w:t>Kernel PCA, using the kernel trick and a temporary projection into a higher-dimensional feature space, you were ultimately able to compress datasets consisting of nonlinear features onto a lower-dimensional subspace where the classes became linearly separable.</w:t>
       </w:r>
       <w:bookmarkStart w:id="0" w:name="_GoBack"/>
       <w:bookmarkEnd w:id="0"/>

</xml_diff>